<commit_message>
Added BAO CAO TUAN 4.docx
</commit_message>
<xml_diff>
--- a/documents/BAO CAO TUAN 4.docx
+++ b/documents/BAO CAO TUAN 4.docx
@@ -3,15 +3,23 @@
 <w:document xmlns:wpc="http://schemas.microsoft.com/office/word/2010/wordprocessingCanvas" xmlns:mc="http://schemas.openxmlformats.org/markup-compatibility/2006" xmlns:o="urn:schemas-microsoft-com:office:office" xmlns:r="http://schemas.openxmlformats.org/officeDocument/2006/relationships" xmlns:m="http://schemas.openxmlformats.org/officeDocument/2006/math" xmlns:v="urn:schemas-microsoft-com:vml" xmlns:wp14="http://schemas.microsoft.com/office/word/2010/wordprocessingDrawing" xmlns:wp="http://schemas.openxmlformats.org/drawingml/2006/wordprocessingDrawing" xmlns:w10="urn:schemas-microsoft-com:office:word" xmlns:w="http://schemas.openxmlformats.org/wordprocessingml/2006/main" xmlns:w14="http://schemas.microsoft.com/office/word/2010/wordml" xmlns:wpg="http://schemas.microsoft.com/office/word/2010/wordprocessingGroup" xmlns:wpi="http://schemas.microsoft.com/office/word/2010/wordprocessingInk" xmlns:wne="http://schemas.microsoft.com/office/word/2006/wordml" xmlns:wps="http://schemas.microsoft.com/office/word/2010/wordprocessingShape" mc:Ignorable="w14 wp14">
   <w:body>
     <w:p>
+      <w:pPr>
+        <w:jc w:val="center"/>
+      </w:pPr>
+      <w:bookmarkStart w:id="0" w:name="_GoBack"/>
       <w:r>
         <w:t>XÂY DỰNG HỆ THỐNG HỌC TIẾNG ANH BẰNG TƯƠNG TÁC TRỰC TIẾP</w:t>
       </w:r>
     </w:p>
     <w:p>
+      <w:pPr>
+        <w:jc w:val="center"/>
+      </w:pPr>
       <w:r>
         <w:t>VIDEO CALL, VOICE CALL</w:t>
       </w:r>
     </w:p>
+    <w:bookmarkEnd w:id="0"/>
     <w:p>
       <w:pPr>
         <w:pStyle w:val="Heading2"/>
@@ -150,8 +158,6 @@
       <w:r>
         <w:t xml:space="preserve"> hoặc không gọi điện.</w:t>
       </w:r>
-      <w:bookmarkStart w:id="0" w:name="_GoBack"/>
-      <w:bookmarkEnd w:id="0"/>
     </w:p>
     <w:p>
       <w:pPr>
@@ -283,7 +289,7 @@
         <w:rFonts w:asciiTheme="majorHAnsi" w:eastAsiaTheme="majorEastAsia" w:hAnsiTheme="majorHAnsi" w:cstheme="majorBidi"/>
         <w:noProof/>
       </w:rPr>
-      <w:t>2</w:t>
+      <w:t>1</w:t>
     </w:r>
     <w:r>
       <w:rPr>
@@ -336,7 +342,6 @@
       </w:rPr>
       <w:alias w:val="Title"/>
       <w:id w:val="77738743"/>
-      <w:placeholder/>
       <w:dataBinding w:prefixMappings="xmlns:ns0='http://schemas.openxmlformats.org/package/2006/metadata/core-properties' xmlns:ns1='http://purl.org/dc/elements/1.1/'" w:xpath="/ns0:coreProperties[1]/ns1:title[1]" w:storeItemID="{6C3C8BC8-F283-45AE-878A-BAB7291924A1}"/>
       <w:text/>
     </w:sdtPr>
@@ -2593,7 +2598,7 @@
 </file>
 
 <file path=customXml/itemProps1.xml><?xml version="1.0" encoding="utf-8"?>
-<ds:datastoreItem xmlns:ds="http://schemas.openxmlformats.org/officeDocument/2006/customXml" ds:itemID="{12A61E6B-836E-4E31-A2C9-5D73E871CE24}">
+<ds:datastoreItem xmlns:ds="http://schemas.openxmlformats.org/officeDocument/2006/customXml" ds:itemID="{018B3D64-197C-455C-AD36-47339B0FA4C6}">
   <ds:schemaRefs>
     <ds:schemaRef ds:uri="http://schemas.openxmlformats.org/officeDocument/2006/bibliography"/>
   </ds:schemaRefs>

</xml_diff>